<commit_message>
fixed all with javascripts
</commit_message>
<xml_diff>
--- a/miniproject final.docx
+++ b/miniproject final.docx
@@ -1980,6 +1980,8 @@
         </w:rPr>
         <w:t>Canva.com</w:t>
       </w:r>
+      <w:bookmarkStart w:id="0" w:name="_GoBack"/>
+      <w:bookmarkEnd w:id="0"/>
     </w:p>
     <w:p>
       <w:pPr>
@@ -2047,13 +2049,13 @@
               <wp:anchor distT="0" distB="0" distL="114300" distR="114300" simplePos="0" relativeHeight="251659264" behindDoc="0" locked="0" layoutInCell="1" allowOverlap="1">
                 <wp:simplePos x="0" y="0"/>
                 <wp:positionH relativeFrom="column">
-                  <wp:posOffset>2820670</wp:posOffset>
+                  <wp:posOffset>1268730</wp:posOffset>
                 </wp:positionH>
                 <wp:positionV relativeFrom="paragraph">
-                  <wp:posOffset>83820</wp:posOffset>
+                  <wp:posOffset>168910</wp:posOffset>
                 </wp:positionV>
-                <wp:extent cx="537210" cy="354330"/>
-                <wp:effectExtent l="4445" t="5080" r="10795" b="21590"/>
+                <wp:extent cx="3622675" cy="297815"/>
+                <wp:effectExtent l="4445" t="4445" r="11430" b="21590"/>
                 <wp:wrapNone/>
                 <wp:docPr id="1" name="Text Box 1"/>
                 <wp:cNvGraphicFramePr/>
@@ -2064,7 +2066,7 @@
                       <wps:spPr>
                         <a:xfrm>
                           <a:off x="1245870" y="1942465"/>
-                          <a:ext cx="537210" cy="354330"/>
+                          <a:ext cx="3622675" cy="297815"/>
                         </a:xfrm>
                         <a:prstGeom prst="rect">
                           <a:avLst/>
@@ -2103,9 +2105,10 @@
                             </w:pPr>
                             <w:r>
                               <w:rPr>
+                                <w:rFonts w:hint="default"/>
                                 <w:lang w:val="en-US"/>
                               </w:rPr>
-                              <w:t>URL</w:t>
+                              <w:t>www.portfolio.com.test/miniproject1/index.html</w:t>
                             </w:r>
                           </w:p>
                         </w:txbxContent>
@@ -2121,7 +2124,7 @@
           </mc:Choice>
           <mc:Fallback>
             <w:pict>
-              <v:shape id="_x0000_s1026" o:spid="_x0000_s1026" o:spt="202" type="#_x0000_t202" style="position:absolute;left:0pt;margin-left:222.1pt;margin-top:6.6pt;height:27.9pt;width:42.3pt;z-index:251659264;mso-width-relative:page;mso-height-relative:page;" fillcolor="#FFFFFF [3201]" filled="t" stroked="t" coordsize="21600,21600" o:gfxdata="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">
+              <v:shape id="_x0000_s1026" o:spid="_x0000_s1026" o:spt="202" type="#_x0000_t202" style="position:absolute;left:0pt;margin-left:99.9pt;margin-top:13.3pt;height:23.45pt;width:285.25pt;z-index:251659264;mso-width-relative:page;mso-height-relative:page;" fillcolor="#FFFFFF [3201]" filled="t" stroked="t" coordsize="21600,21600" o:gfxdata="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">
                 <v:fill on="t" focussize="0,0"/>
                 <v:stroke weight="0.5pt" color="#000000 [3204]" joinstyle="round"/>
                 <v:imagedata o:title=""/>
@@ -2137,9 +2140,10 @@
                       </w:pPr>
                       <w:r>
                         <w:rPr>
+                          <w:rFonts w:hint="default"/>
                           <w:lang w:val="en-US"/>
                         </w:rPr>
-                        <w:t>URL</w:t>
+                        <w:t>www.portfolio.com.test/miniproject1/index.html</w:t>
                       </w:r>
                     </w:p>
                   </w:txbxContent>
@@ -2169,13 +2173,13 @@
               <wp:anchor distT="0" distB="0" distL="114300" distR="114300" simplePos="0" relativeHeight="251669504" behindDoc="0" locked="0" layoutInCell="1" allowOverlap="1">
                 <wp:simplePos x="0" y="0"/>
                 <wp:positionH relativeFrom="column">
-                  <wp:posOffset>3082925</wp:posOffset>
+                  <wp:posOffset>3080385</wp:posOffset>
                 </wp:positionH>
                 <wp:positionV relativeFrom="paragraph">
-                  <wp:posOffset>135255</wp:posOffset>
+                  <wp:posOffset>163830</wp:posOffset>
                 </wp:positionV>
-                <wp:extent cx="6350" cy="320040"/>
-                <wp:effectExtent l="47625" t="0" r="60325" b="3810"/>
+                <wp:extent cx="2540" cy="291465"/>
+                <wp:effectExtent l="47625" t="0" r="64135" b="13335"/>
                 <wp:wrapNone/>
                 <wp:docPr id="46" name="Straight Arrow Connector 46"/>
                 <wp:cNvGraphicFramePr/>
@@ -2187,9 +2191,9 @@
                         <a:endCxn id="2" idx="0"/>
                       </wps:cNvCnPr>
                       <wps:spPr>
-                        <a:xfrm flipH="1">
+                        <a:xfrm>
                           <a:off x="1424305" y="1366520"/>
-                          <a:ext cx="6350" cy="320040"/>
+                          <a:ext cx="2540" cy="291465"/>
                         </a:xfrm>
                         <a:prstGeom prst="straightConnector1">
                           <a:avLst/>
@@ -2221,7 +2225,7 @@
           </mc:Choice>
           <mc:Fallback>
             <w:pict>
-              <v:shape id="_x0000_s1026" o:spid="_x0000_s1026" o:spt="32" type="#_x0000_t32" style="position:absolute;left:0pt;flip:x;margin-left:242.75pt;margin-top:10.65pt;height:25.2pt;width:0.5pt;z-index:251669504;mso-width-relative:page;mso-height-relative:page;" filled="f" stroked="t" coordsize="21600,21600" o:gfxdata="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">
+              <v:shape id="_x0000_s1026" o:spid="_x0000_s1026" o:spt="32" type="#_x0000_t32" style="position:absolute;left:0pt;margin-left:242.55pt;margin-top:12.9pt;height:22.95pt;width:0.2pt;z-index:251669504;mso-width-relative:page;mso-height-relative:page;" filled="f" stroked="t" coordsize="21600,21600" o:gfxdata="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">
                 <v:fill on="f" focussize="0,0"/>
                 <v:stroke weight="0.5pt" color="#000000 [3200]" miterlimit="8" joinstyle="miter" endarrow="open"/>
                 <v:imagedata o:title=""/>
@@ -4754,8 +4758,6 @@
           <w:lang w:val="en-US"/>
         </w:rPr>
       </w:pPr>
-      <w:bookmarkStart w:id="0" w:name="_GoBack"/>
-      <w:bookmarkEnd w:id="0"/>
     </w:p>
     <w:p>
       <w:pPr>
@@ -5382,7 +5384,7 @@
                       <a:fillRect/>
                     </a:stretch>
                   </pic:blipFill>
-                  <pic:spPr bwMode="auto">
+                  <pic:spPr>
                     <a:xfrm>
                       <a:off x="0" y="0"/>
                       <a:ext cx="2352675" cy="1739900"/>
@@ -5477,7 +5479,7 @@
                       <a:fillRect/>
                     </a:stretch>
                   </pic:blipFill>
-                  <pic:spPr bwMode="auto">
+                  <pic:spPr>
                     <a:xfrm>
                       <a:off x="0" y="0"/>
                       <a:ext cx="2467610" cy="1759585"/>
@@ -5536,7 +5538,7 @@
                       <a:fillRect/>
                     </a:stretch>
                   </pic:blipFill>
-                  <pic:spPr bwMode="auto">
+                  <pic:spPr>
                     <a:xfrm>
                       <a:off x="0" y="0"/>
                       <a:ext cx="2400935" cy="1700530"/>
@@ -5640,7 +5642,7 @@
                       <a:fillRect/>
                     </a:stretch>
                   </pic:blipFill>
-                  <pic:spPr bwMode="auto">
+                  <pic:spPr>
                     <a:xfrm>
                       <a:off x="0" y="0"/>
                       <a:ext cx="2444115" cy="1734185"/>
@@ -5699,7 +5701,7 @@
                       <a:fillRect/>
                     </a:stretch>
                   </pic:blipFill>
-                  <pic:spPr bwMode="auto">
+                  <pic:spPr>
                     <a:xfrm>
                       <a:off x="0" y="0"/>
                       <a:ext cx="2072005" cy="3647440"/>
@@ -5758,7 +5760,7 @@
                       <a:fillRect/>
                     </a:stretch>
                   </pic:blipFill>
-                  <pic:spPr bwMode="auto">
+                  <pic:spPr>
                     <a:xfrm>
                       <a:off x="0" y="0"/>
                       <a:ext cx="2379345" cy="1724025"/>
@@ -5853,7 +5855,7 @@
                       <a:fillRect/>
                     </a:stretch>
                   </pic:blipFill>
-                  <pic:spPr bwMode="auto">
+                  <pic:spPr>
                     <a:xfrm>
                       <a:off x="0" y="0"/>
                       <a:ext cx="2398395" cy="1790065"/>
@@ -5921,7 +5923,7 @@
                       <a:fillRect/>
                     </a:stretch>
                   </pic:blipFill>
-                  <pic:spPr bwMode="auto">
+                  <pic:spPr>
                     <a:xfrm>
                       <a:off x="0" y="0"/>
                       <a:ext cx="2472055" cy="1771015"/>
@@ -6422,7 +6424,7 @@
     <w:lsdException w:qFormat="1" w:unhideWhenUsed="0" w:uiPriority="10" w:semiHidden="0" w:name="Title"/>
     <w:lsdException w:uiPriority="99" w:name="Closing"/>
     <w:lsdException w:uiPriority="99" w:name="Signature"/>
-    <w:lsdException w:uiPriority="1" w:name="Default Paragraph Font"/>
+    <w:lsdException w:qFormat="1" w:uiPriority="1" w:name="Default Paragraph Font"/>
     <w:lsdException w:uiPriority="99" w:name="Body Text"/>
     <w:lsdException w:uiPriority="99" w:name="Body Text Indent"/>
     <w:lsdException w:uiPriority="99" w:name="List Continue"/>
@@ -6869,6 +6871,7 @@
     <w:name w:val="Default Paragraph Font"/>
     <w:semiHidden/>
     <w:unhideWhenUsed/>
+    <w:qFormat/>
     <w:uiPriority w:val="1"/>
   </w:style>
   <w:style w:type="table" w:default="1" w:styleId="12">

</xml_diff>